<commit_message>
Revert "Merge branch 'master' of https://github.com/SLaz33/my_rep"
This reverts commit 00e53946759aa3e02619b1de30d57bd7c772a933, reversing
changes made to 9ae04c80156799169277a409c3af2b60c74fbe5d.
</commit_message>
<xml_diff>
--- a/Правила,таблицы.docx
+++ b/Правила,таблицы.docx
@@ -9020,7 +9020,7 @@
           <w:rFonts w:ascii="Courier New" w:eastAsia="Times New Roman" w:hAnsi="Courier New" w:cs="Courier New"/>
           <w:sz w:val="20"/>
           <w:szCs w:val="20"/>
-          <w:lang w:val="en-US" w:eastAsia="ru-RU"/>
+          <w:lang w:eastAsia="ru-RU"/>
         </w:rPr>
       </w:pPr>
       <w:r>
@@ -9029,10 +9029,22 @@
           <w:color w:val="888888"/>
           <w:sz w:val="20"/>
           <w:szCs w:val="20"/>
-          <w:lang w:val="en-US" w:eastAsia="ru-RU"/>
-        </w:rPr>
-        <w:t># False</w:t>
-      </w:r>
+          <w:lang w:eastAsia="ru-RU"/>
+        </w:rPr>
+        <w:t xml:space="preserve"># </w:t>
+      </w:r>
+      <w:proofErr w:type="spellStart"/>
+      <w:r>
+        <w:rPr>
+          <w:rFonts w:ascii="Courier New" w:eastAsia="Times New Roman" w:hAnsi="Courier New" w:cs="Courier New"/>
+          <w:color w:val="888888"/>
+          <w:sz w:val="20"/>
+          <w:szCs w:val="20"/>
+          <w:lang w:eastAsia="ru-RU"/>
+        </w:rPr>
+        <w:t>False</w:t>
+      </w:r>
+      <w:proofErr w:type="spellEnd"/>
     </w:p>
     <w:p>
       <w:pPr>
@@ -9040,7 +9052,6 @@
           <w:rFonts w:ascii="Times New Roman" w:hAnsi="Times New Roman" w:cs="Times New Roman"/>
           <w:sz w:val="17"/>
           <w:szCs w:val="17"/>
-          <w:lang w:val="en-US"/>
         </w:rPr>
       </w:pPr>
     </w:p>
@@ -9050,7 +9061,6 @@
           <w:rFonts w:ascii="Times New Roman" w:hAnsi="Times New Roman" w:cs="Times New Roman"/>
           <w:sz w:val="17"/>
           <w:szCs w:val="17"/>
-          <w:lang w:val="en-US"/>
         </w:rPr>
       </w:pPr>
     </w:p>
@@ -9060,7 +9070,6 @@
           <w:rFonts w:ascii="Times New Roman" w:hAnsi="Times New Roman" w:cs="Times New Roman"/>
           <w:sz w:val="17"/>
           <w:szCs w:val="17"/>
-          <w:lang w:val="en-US"/>
         </w:rPr>
       </w:pPr>
     </w:p>
@@ -9070,7 +9079,6 @@
           <w:rFonts w:ascii="Times New Roman" w:hAnsi="Times New Roman" w:cs="Times New Roman"/>
           <w:sz w:val="17"/>
           <w:szCs w:val="17"/>
-          <w:lang w:val="en-US"/>
         </w:rPr>
       </w:pPr>
     </w:p>
@@ -9080,7 +9088,6 @@
           <w:rFonts w:ascii="Times New Roman" w:hAnsi="Times New Roman" w:cs="Times New Roman"/>
           <w:sz w:val="17"/>
           <w:szCs w:val="17"/>
-          <w:lang w:val="en-US"/>
         </w:rPr>
       </w:pPr>
     </w:p>
@@ -9090,7 +9097,6 @@
           <w:rFonts w:ascii="Times New Roman" w:hAnsi="Times New Roman" w:cs="Times New Roman"/>
           <w:sz w:val="17"/>
           <w:szCs w:val="17"/>
-          <w:lang w:val="en-US"/>
         </w:rPr>
       </w:pPr>
     </w:p>
@@ -9100,7 +9106,6 @@
           <w:rFonts w:ascii="Times New Roman" w:hAnsi="Times New Roman" w:cs="Times New Roman"/>
           <w:sz w:val="17"/>
           <w:szCs w:val="17"/>
-          <w:lang w:val="en-US"/>
         </w:rPr>
       </w:pPr>
     </w:p>
@@ -9110,7 +9115,6 @@
           <w:rFonts w:ascii="Times New Roman" w:hAnsi="Times New Roman" w:cs="Times New Roman"/>
           <w:sz w:val="17"/>
           <w:szCs w:val="17"/>
-          <w:lang w:val="en-US"/>
         </w:rPr>
       </w:pPr>
     </w:p>
@@ -9120,7 +9124,6 @@
           <w:rFonts w:ascii="Times New Roman" w:hAnsi="Times New Roman" w:cs="Times New Roman"/>
           <w:sz w:val="17"/>
           <w:szCs w:val="17"/>
-          <w:lang w:val="en-US"/>
         </w:rPr>
       </w:pPr>
     </w:p>
@@ -9130,7 +9133,6 @@
           <w:rFonts w:ascii="Times New Roman" w:hAnsi="Times New Roman" w:cs="Times New Roman"/>
           <w:sz w:val="17"/>
           <w:szCs w:val="17"/>
-          <w:lang w:val="en-US"/>
         </w:rPr>
       </w:pPr>
     </w:p>
@@ -9140,7 +9142,6 @@
           <w:rFonts w:ascii="Times New Roman" w:hAnsi="Times New Roman" w:cs="Times New Roman"/>
           <w:sz w:val="17"/>
           <w:szCs w:val="17"/>
-          <w:lang w:val="en-US"/>
         </w:rPr>
       </w:pPr>
     </w:p>
@@ -9150,7 +9151,6 @@
           <w:rFonts w:ascii="Times New Roman" w:hAnsi="Times New Roman" w:cs="Times New Roman"/>
           <w:sz w:val="17"/>
           <w:szCs w:val="17"/>
-          <w:lang w:val="en-US"/>
         </w:rPr>
       </w:pPr>
     </w:p>
@@ -9160,7 +9160,6 @@
           <w:rFonts w:ascii="Times New Roman" w:hAnsi="Times New Roman" w:cs="Times New Roman"/>
           <w:sz w:val="17"/>
           <w:szCs w:val="17"/>
-          <w:lang w:val="en-US"/>
         </w:rPr>
       </w:pPr>
     </w:p>
@@ -9170,7 +9169,6 @@
           <w:rFonts w:ascii="Times New Roman" w:hAnsi="Times New Roman" w:cs="Times New Roman"/>
           <w:sz w:val="17"/>
           <w:szCs w:val="17"/>
-          <w:lang w:val="en-US"/>
         </w:rPr>
       </w:pPr>
     </w:p>
@@ -9180,7 +9178,6 @@
           <w:rFonts w:ascii="Times New Roman" w:hAnsi="Times New Roman" w:cs="Times New Roman"/>
           <w:sz w:val="17"/>
           <w:szCs w:val="17"/>
-          <w:lang w:val="en-US"/>
         </w:rPr>
       </w:pPr>
     </w:p>
@@ -9190,7 +9187,6 @@
           <w:rFonts w:ascii="Times New Roman" w:hAnsi="Times New Roman" w:cs="Times New Roman"/>
           <w:sz w:val="17"/>
           <w:szCs w:val="17"/>
-          <w:lang w:val="en-US"/>
         </w:rPr>
       </w:pPr>
     </w:p>
@@ -9200,7 +9196,6 @@
           <w:rFonts w:ascii="Times New Roman" w:hAnsi="Times New Roman" w:cs="Times New Roman"/>
           <w:sz w:val="17"/>
           <w:szCs w:val="17"/>
-          <w:lang w:val="en-US"/>
         </w:rPr>
       </w:pPr>
     </w:p>
@@ -9210,7 +9205,6 @@
           <w:rFonts w:ascii="Times New Roman" w:hAnsi="Times New Roman" w:cs="Times New Roman"/>
           <w:sz w:val="17"/>
           <w:szCs w:val="17"/>
-          <w:lang w:val="en-US"/>
         </w:rPr>
       </w:pPr>
     </w:p>
@@ -9220,7 +9214,6 @@
           <w:rFonts w:ascii="Times New Roman" w:hAnsi="Times New Roman" w:cs="Times New Roman"/>
           <w:sz w:val="17"/>
           <w:szCs w:val="17"/>
-          <w:lang w:val="en-US"/>
         </w:rPr>
       </w:pPr>
     </w:p>
@@ -9230,7 +9223,6 @@
           <w:rFonts w:ascii="Times New Roman" w:hAnsi="Times New Roman" w:cs="Times New Roman"/>
           <w:sz w:val="17"/>
           <w:szCs w:val="17"/>
-          <w:lang w:val="en-US"/>
         </w:rPr>
       </w:pPr>
     </w:p>
@@ -9240,7 +9232,6 @@
           <w:rFonts w:ascii="Times New Roman" w:hAnsi="Times New Roman" w:cs="Times New Roman"/>
           <w:sz w:val="17"/>
           <w:szCs w:val="17"/>
-          <w:lang w:val="en-US"/>
         </w:rPr>
       </w:pPr>
     </w:p>
@@ -9250,7 +9241,6 @@
           <w:rFonts w:ascii="Times New Roman" w:hAnsi="Times New Roman" w:cs="Times New Roman"/>
           <w:sz w:val="17"/>
           <w:szCs w:val="17"/>
-          <w:lang w:val="en-US"/>
         </w:rPr>
       </w:pPr>
     </w:p>
@@ -9444,288 +9434,6 @@
         <w:t>джанго</w:t>
       </w:r>
       <w:proofErr w:type="spellEnd"/>
-    </w:p>
-    <w:p>
-      <w:pPr>
-        <w:tabs>
-          <w:tab w:val="left" w:pos="916"/>
-          <w:tab w:val="left" w:pos="1832"/>
-          <w:tab w:val="left" w:pos="2748"/>
-          <w:tab w:val="left" w:pos="3664"/>
-          <w:tab w:val="left" w:pos="4580"/>
-          <w:tab w:val="left" w:pos="5496"/>
-          <w:tab w:val="left" w:pos="6412"/>
-          <w:tab w:val="left" w:pos="7328"/>
-          <w:tab w:val="left" w:pos="8244"/>
-          <w:tab w:val="left" w:pos="9160"/>
-          <w:tab w:val="left" w:pos="10076"/>
-          <w:tab w:val="left" w:pos="10992"/>
-          <w:tab w:val="left" w:pos="11908"/>
-          <w:tab w:val="left" w:pos="12824"/>
-          <w:tab w:val="left" w:pos="13740"/>
-          <w:tab w:val="left" w:pos="14656"/>
-        </w:tabs>
-        <w:spacing w:after="0" w:line="300" w:lineRule="auto"/>
-        <w:rPr>
-          <w:rFonts w:ascii="Courier New" w:eastAsia="Times New Roman" w:hAnsi="Courier New" w:cs="Courier New"/>
-          <w:sz w:val="20"/>
-          <w:szCs w:val="20"/>
-          <w:lang w:eastAsia="ru-RU"/>
-        </w:rPr>
-      </w:pPr>
-      <w:r>
-        <w:rPr>
-          <w:rFonts w:ascii="Courier New" w:eastAsia="Times New Roman" w:hAnsi="Courier New" w:cs="Courier New"/>
-          <w:sz w:val="20"/>
-          <w:szCs w:val="20"/>
-          <w:lang w:val="en-US" w:eastAsia="ru-RU"/>
-        </w:rPr>
-        <w:t>python manage</w:t>
-      </w:r>
-      <w:r>
-        <w:rPr>
-          <w:rFonts w:ascii="Courier New" w:eastAsia="Times New Roman" w:hAnsi="Courier New" w:cs="Courier New"/>
-          <w:color w:val="333333"/>
-          <w:sz w:val="20"/>
-          <w:szCs w:val="20"/>
-          <w:lang w:val="en-US" w:eastAsia="ru-RU"/>
-        </w:rPr>
-        <w:t>.</w:t>
-      </w:r>
-      <w:r>
-        <w:rPr>
-          <w:rFonts w:ascii="Courier New" w:eastAsia="Times New Roman" w:hAnsi="Courier New" w:cs="Courier New"/>
-          <w:sz w:val="20"/>
-          <w:szCs w:val="20"/>
-          <w:lang w:val="en-US" w:eastAsia="ru-RU"/>
-        </w:rPr>
-        <w:t>py migrate</w:t>
-      </w:r>
-      <w:r>
-        <w:rPr>
-          <w:rFonts w:ascii="Courier New" w:eastAsia="Times New Roman" w:hAnsi="Courier New" w:cs="Courier New"/>
-          <w:sz w:val="20"/>
-          <w:szCs w:val="20"/>
-          <w:lang w:val="en-US" w:eastAsia="ru-RU"/>
-        </w:rPr>
-        <w:t xml:space="preserve"> – </w:t>
-      </w:r>
-      <w:r>
-        <w:rPr>
-          <w:rFonts w:ascii="Courier New" w:eastAsia="Times New Roman" w:hAnsi="Courier New" w:cs="Courier New"/>
-          <w:sz w:val="20"/>
-          <w:szCs w:val="20"/>
-          <w:lang w:eastAsia="ru-RU"/>
-        </w:rPr>
-        <w:t>запуск</w:t>
-      </w:r>
-      <w:r>
-        <w:rPr>
-          <w:rFonts w:ascii="Courier New" w:eastAsia="Times New Roman" w:hAnsi="Courier New" w:cs="Courier New"/>
-          <w:sz w:val="20"/>
-          <w:szCs w:val="20"/>
-          <w:lang w:val="en-US" w:eastAsia="ru-RU"/>
-        </w:rPr>
-        <w:t xml:space="preserve"> </w:t>
-      </w:r>
-      <w:r>
-        <w:rPr>
-          <w:rFonts w:ascii="Courier New" w:eastAsia="Times New Roman" w:hAnsi="Courier New" w:cs="Courier New"/>
-          <w:sz w:val="20"/>
-          <w:szCs w:val="20"/>
-          <w:lang w:eastAsia="ru-RU"/>
-        </w:rPr>
-        <w:t>миграций</w:t>
-      </w:r>
-    </w:p>
-    <w:p>
-      <w:pPr>
-        <w:tabs>
-          <w:tab w:val="left" w:pos="916"/>
-          <w:tab w:val="left" w:pos="1832"/>
-          <w:tab w:val="left" w:pos="2748"/>
-          <w:tab w:val="left" w:pos="3664"/>
-          <w:tab w:val="left" w:pos="4580"/>
-          <w:tab w:val="left" w:pos="5496"/>
-          <w:tab w:val="left" w:pos="6412"/>
-          <w:tab w:val="left" w:pos="7328"/>
-          <w:tab w:val="left" w:pos="8244"/>
-          <w:tab w:val="left" w:pos="9160"/>
-          <w:tab w:val="left" w:pos="10076"/>
-          <w:tab w:val="left" w:pos="10992"/>
-          <w:tab w:val="left" w:pos="11908"/>
-          <w:tab w:val="left" w:pos="12824"/>
-          <w:tab w:val="left" w:pos="13740"/>
-          <w:tab w:val="left" w:pos="14656"/>
-        </w:tabs>
-        <w:spacing w:after="0" w:line="300" w:lineRule="auto"/>
-        <w:rPr>
-          <w:rFonts w:ascii="Courier New" w:eastAsia="Times New Roman" w:hAnsi="Courier New" w:cs="Courier New"/>
-          <w:sz w:val="20"/>
-          <w:szCs w:val="20"/>
-          <w:lang w:eastAsia="ru-RU"/>
-        </w:rPr>
-      </w:pPr>
-      <w:r>
-        <w:rPr>
-          <w:rFonts w:ascii="Courier New" w:eastAsia="Times New Roman" w:hAnsi="Courier New" w:cs="Courier New"/>
-          <w:sz w:val="20"/>
-          <w:szCs w:val="20"/>
-          <w:lang w:val="en-US" w:eastAsia="ru-RU"/>
-        </w:rPr>
-        <w:t>python</w:t>
-      </w:r>
-      <w:r>
-        <w:rPr>
-          <w:rFonts w:ascii="Courier New" w:eastAsia="Times New Roman" w:hAnsi="Courier New" w:cs="Courier New"/>
-          <w:sz w:val="20"/>
-          <w:szCs w:val="20"/>
-          <w:lang w:eastAsia="ru-RU"/>
-        </w:rPr>
-        <w:t xml:space="preserve"> </w:t>
-      </w:r>
-      <w:r>
-        <w:rPr>
-          <w:rFonts w:ascii="Courier New" w:eastAsia="Times New Roman" w:hAnsi="Courier New" w:cs="Courier New"/>
-          <w:sz w:val="20"/>
-          <w:szCs w:val="20"/>
-          <w:lang w:val="en-US" w:eastAsia="ru-RU"/>
-        </w:rPr>
-        <w:t>manage</w:t>
-      </w:r>
-      <w:r>
-        <w:rPr>
-          <w:rFonts w:ascii="Courier New" w:eastAsia="Times New Roman" w:hAnsi="Courier New" w:cs="Courier New"/>
-          <w:color w:val="333333"/>
-          <w:sz w:val="20"/>
-          <w:szCs w:val="20"/>
-          <w:lang w:eastAsia="ru-RU"/>
-        </w:rPr>
-        <w:t>.</w:t>
-      </w:r>
-      <w:proofErr w:type="spellStart"/>
-      <w:r>
-        <w:rPr>
-          <w:rFonts w:ascii="Courier New" w:eastAsia="Times New Roman" w:hAnsi="Courier New" w:cs="Courier New"/>
-          <w:sz w:val="20"/>
-          <w:szCs w:val="20"/>
-          <w:lang w:val="en-US" w:eastAsia="ru-RU"/>
-        </w:rPr>
-        <w:t>py</w:t>
-      </w:r>
-      <w:proofErr w:type="spellEnd"/>
-      <w:r>
-        <w:rPr>
-          <w:rFonts w:ascii="Courier New" w:eastAsia="Times New Roman" w:hAnsi="Courier New" w:cs="Courier New"/>
-          <w:sz w:val="20"/>
-          <w:szCs w:val="20"/>
-          <w:lang w:eastAsia="ru-RU"/>
-        </w:rPr>
-        <w:t xml:space="preserve"> </w:t>
-      </w:r>
-      <w:proofErr w:type="spellStart"/>
-      <w:r>
-        <w:rPr>
-          <w:rFonts w:ascii="Courier New" w:eastAsia="Times New Roman" w:hAnsi="Courier New" w:cs="Courier New"/>
-          <w:sz w:val="20"/>
-          <w:szCs w:val="20"/>
-          <w:lang w:val="en-US" w:eastAsia="ru-RU"/>
-        </w:rPr>
-        <w:t>createsuperuser</w:t>
-      </w:r>
-      <w:proofErr w:type="spellEnd"/>
-      <w:r>
-        <w:rPr>
-          <w:rFonts w:ascii="Courier New" w:eastAsia="Times New Roman" w:hAnsi="Courier New" w:cs="Courier New"/>
-          <w:sz w:val="20"/>
-          <w:szCs w:val="20"/>
-          <w:lang w:eastAsia="ru-RU"/>
-        </w:rPr>
-        <w:t xml:space="preserve"> – </w:t>
-      </w:r>
-      <w:r>
-        <w:rPr>
-          <w:rFonts w:ascii="Courier New" w:eastAsia="Times New Roman" w:hAnsi="Courier New" w:cs="Courier New"/>
-          <w:sz w:val="20"/>
-          <w:szCs w:val="20"/>
-          <w:lang w:eastAsia="ru-RU"/>
-        </w:rPr>
-        <w:t>создание</w:t>
-      </w:r>
-      <w:r>
-        <w:rPr>
-          <w:rFonts w:ascii="Courier New" w:eastAsia="Times New Roman" w:hAnsi="Courier New" w:cs="Courier New"/>
-          <w:sz w:val="20"/>
-          <w:szCs w:val="20"/>
-          <w:lang w:eastAsia="ru-RU"/>
-        </w:rPr>
-        <w:t xml:space="preserve"> </w:t>
-      </w:r>
-      <w:r>
-        <w:rPr>
-          <w:rFonts w:ascii="Courier New" w:eastAsia="Times New Roman" w:hAnsi="Courier New" w:cs="Courier New"/>
-          <w:sz w:val="20"/>
-          <w:szCs w:val="20"/>
-          <w:lang w:eastAsia="ru-RU"/>
-        </w:rPr>
-        <w:t>администратора</w:t>
-      </w:r>
-      <w:r>
-        <w:rPr>
-          <w:rFonts w:ascii="Courier New" w:eastAsia="Times New Roman" w:hAnsi="Courier New" w:cs="Courier New"/>
-          <w:sz w:val="20"/>
-          <w:szCs w:val="20"/>
-          <w:lang w:eastAsia="ru-RU"/>
-        </w:rPr>
-        <w:t xml:space="preserve"> (</w:t>
-      </w:r>
-      <w:r>
-        <w:rPr>
-          <w:rFonts w:ascii="Courier New" w:eastAsia="Times New Roman" w:hAnsi="Courier New" w:cs="Courier New"/>
-          <w:sz w:val="20"/>
-          <w:szCs w:val="20"/>
-          <w:lang w:eastAsia="ru-RU"/>
-        </w:rPr>
-        <w:t>логин\пароль)</w:t>
-      </w:r>
-    </w:p>
-    <w:p>
-      <w:pPr>
-        <w:tabs>
-          <w:tab w:val="left" w:pos="916"/>
-          <w:tab w:val="left" w:pos="1832"/>
-          <w:tab w:val="left" w:pos="2748"/>
-          <w:tab w:val="left" w:pos="3664"/>
-          <w:tab w:val="left" w:pos="4580"/>
-          <w:tab w:val="left" w:pos="5496"/>
-          <w:tab w:val="left" w:pos="6412"/>
-          <w:tab w:val="left" w:pos="7328"/>
-          <w:tab w:val="left" w:pos="8244"/>
-          <w:tab w:val="left" w:pos="9160"/>
-          <w:tab w:val="left" w:pos="10076"/>
-          <w:tab w:val="left" w:pos="10992"/>
-          <w:tab w:val="left" w:pos="11908"/>
-          <w:tab w:val="left" w:pos="12824"/>
-          <w:tab w:val="left" w:pos="13740"/>
-          <w:tab w:val="left" w:pos="14656"/>
-        </w:tabs>
-        <w:spacing w:after="0" w:line="300" w:lineRule="auto"/>
-        <w:rPr>
-          <w:rFonts w:ascii="Courier New" w:eastAsia="Times New Roman" w:hAnsi="Courier New" w:cs="Courier New"/>
-          <w:sz w:val="20"/>
-          <w:szCs w:val="20"/>
-          <w:lang w:eastAsia="ru-RU"/>
-        </w:rPr>
-      </w:pPr>
-    </w:p>
-    <w:p>
-      <w:pPr>
-        <w:rPr>
-          <w:rFonts w:ascii="Times New Roman" w:hAnsi="Times New Roman" w:cs="Times New Roman"/>
-          <w:sz w:val="20"/>
-          <w:szCs w:val="20"/>
-        </w:rPr>
-      </w:pPr>
     </w:p>
     <w:sectPr>
       <w:pgSz w:w="11906" w:h="16838"/>
@@ -9860,7 +9568,6 @@
     <w:lsdException w:name="HTML Sample" w:semiHidden="1" w:unhideWhenUsed="1"/>
     <w:lsdException w:name="HTML Typewriter" w:semiHidden="1" w:unhideWhenUsed="1"/>
     <w:lsdException w:name="HTML Variable" w:semiHidden="1" w:unhideWhenUsed="1"/>
-    <w:lsdException w:name="Normal Table" w:semiHidden="1" w:unhideWhenUsed="1"/>
     <w:lsdException w:name="annotation subject" w:semiHidden="1" w:unhideWhenUsed="1"/>
     <w:lsdException w:name="No List" w:semiHidden="1" w:unhideWhenUsed="1"/>
     <w:lsdException w:name="Outline List 1" w:semiHidden="1" w:unhideWhenUsed="1"/>
@@ -9903,11 +9610,8 @@
     <w:lsdException w:name="Table Contemporary" w:semiHidden="1" w:unhideWhenUsed="1"/>
     <w:lsdException w:name="Table Elegant" w:semiHidden="1" w:unhideWhenUsed="1"/>
     <w:lsdException w:name="Table Professional" w:semiHidden="1" w:unhideWhenUsed="1"/>
-    <w:lsdException w:name="Table Subtle 1" w:semiHidden="1" w:unhideWhenUsed="1"/>
     <w:lsdException w:name="Table Subtle 2" w:semiHidden="1" w:unhideWhenUsed="1"/>
     <w:lsdException w:name="Table Web 1" w:semiHidden="1" w:unhideWhenUsed="1"/>
-    <w:lsdException w:name="Table Web 2" w:semiHidden="1" w:unhideWhenUsed="1"/>
-    <w:lsdException w:name="Table Web 3" w:semiHidden="1" w:unhideWhenUsed="1"/>
     <w:lsdException w:name="Balloon Text" w:semiHidden="1" w:unhideWhenUsed="1"/>
     <w:lsdException w:name="Table Grid" w:uiPriority="39"/>
     <w:lsdException w:name="Table Theme" w:semiHidden="1" w:unhideWhenUsed="1"/>

</xml_diff>